<commit_message>
update the final report ver1
</commit_message>
<xml_diff>
--- a/HIDATO_final_ver1.docx
+++ b/HIDATO_final_ver1.docx
@@ -120,7 +120,6 @@
       <w:pPr>
         <w:jc w:val="center"/>
         <w:rPr>
-          <w:rFonts w:hint="eastAsia"/>
           <w:sz w:val="24"/>
           <w:szCs w:val="24"/>
         </w:rPr>
@@ -142,6 +141,7 @@
         </w:rPr>
         <w:t xml:space="preserve">20142765 </w:t>
       </w:r>
+      <w:proofErr w:type="spellStart"/>
       <w:r>
         <w:rPr>
           <w:rFonts w:hint="eastAsia"/>
@@ -150,6 +150,7 @@
         </w:rPr>
         <w:t>조영선</w:t>
       </w:r>
+      <w:proofErr w:type="spellEnd"/>
     </w:p>
     <w:p>
       <w:pPr>
@@ -198,6 +199,7 @@
         </w:rPr>
         <w:t xml:space="preserve"> </w:t>
       </w:r>
+      <w:proofErr w:type="spellStart"/>
       <w:r>
         <w:rPr>
           <w:rFonts w:hint="eastAsia"/>
@@ -206,6 +208,7 @@
         </w:rPr>
         <w:t>심재욱</w:t>
       </w:r>
+      <w:proofErr w:type="spellEnd"/>
     </w:p>
     <w:p>
       <w:pPr>
@@ -298,7 +301,6 @@
     <w:p>
       <w:pPr>
         <w:rPr>
-          <w:rFonts w:hint="eastAsia"/>
           <w:sz w:val="40"/>
           <w:szCs w:val="40"/>
         </w:rPr>
@@ -307,6 +309,11 @@
     <w:sdt>
       <w:sdtPr>
         <w:rPr>
+          <w:rFonts w:asciiTheme="minorHAnsi" w:eastAsiaTheme="minorEastAsia" w:hAnsiTheme="minorHAnsi" w:cstheme="minorBidi"/>
+          <w:color w:val="auto"/>
+          <w:kern w:val="2"/>
+          <w:sz w:val="20"/>
+          <w:szCs w:val="22"/>
           <w:lang w:val="ko-KR"/>
         </w:rPr>
         <w:id w:val="-1367830084"/>
@@ -317,13 +324,8 @@
       </w:sdtPr>
       <w:sdtEndPr>
         <w:rPr>
-          <w:rFonts w:asciiTheme="minorHAnsi" w:eastAsiaTheme="minorEastAsia" w:hAnsiTheme="minorHAnsi" w:cstheme="minorBidi"/>
           <w:b/>
           <w:bCs/>
-          <w:color w:val="auto"/>
-          <w:kern w:val="2"/>
-          <w:sz w:val="20"/>
-          <w:szCs w:val="22"/>
         </w:rPr>
       </w:sdtEndPr>
       <w:sdtContent>
@@ -348,7 +350,6 @@
         <w:p>
           <w:pPr>
             <w:rPr>
-              <w:rFonts w:hint="eastAsia"/>
               <w:lang w:val="ko-KR"/>
             </w:rPr>
           </w:pPr>
@@ -373,7 +374,7 @@
           <w:r>
             <w:fldChar w:fldCharType="separate"/>
           </w:r>
-          <w:hyperlink w:anchor="_Toc532436603" w:history="1">
+          <w:hyperlink w:anchor="_Toc532437825" w:history="1">
             <w:r>
               <w:rPr>
                 <w:rStyle w:val="a3"/>
@@ -415,7 +416,7 @@
                 <w:noProof/>
                 <w:webHidden/>
               </w:rPr>
-              <w:instrText xml:space="preserve"> PAGEREF _Toc532436603 \h </w:instrText>
+              <w:instrText xml:space="preserve"> PAGEREF _Toc532437825 \h </w:instrText>
             </w:r>
             <w:r>
               <w:rPr>
@@ -458,7 +459,7 @@
               <w:noProof/>
             </w:rPr>
           </w:pPr>
-          <w:hyperlink w:anchor="_Toc532436604" w:history="1">
+          <w:hyperlink w:anchor="_Toc532437826" w:history="1">
             <w:r>
               <w:rPr>
                 <w:rStyle w:val="a3"/>
@@ -500,7 +501,7 @@
                 <w:noProof/>
                 <w:webHidden/>
               </w:rPr>
-              <w:instrText xml:space="preserve"> PAGEREF _Toc532436604 \h </w:instrText>
+              <w:instrText xml:space="preserve"> PAGEREF _Toc532437826 \h </w:instrText>
             </w:r>
             <w:r>
               <w:rPr>
@@ -543,7 +544,7 @@
               <w:noProof/>
             </w:rPr>
           </w:pPr>
-          <w:hyperlink w:anchor="_Toc532436605" w:history="1">
+          <w:hyperlink w:anchor="_Toc532437827" w:history="1">
             <w:r>
               <w:rPr>
                 <w:rStyle w:val="a3"/>
@@ -585,7 +586,7 @@
                 <w:noProof/>
                 <w:webHidden/>
               </w:rPr>
-              <w:instrText xml:space="preserve"> PAGEREF _Toc532436605 \h </w:instrText>
+              <w:instrText xml:space="preserve"> PAGEREF _Toc532437827 \h </w:instrText>
             </w:r>
             <w:r>
               <w:rPr>
@@ -627,7 +628,7 @@
               <w:noProof/>
             </w:rPr>
           </w:pPr>
-          <w:hyperlink w:anchor="_Toc532436606" w:history="1">
+          <w:hyperlink w:anchor="_Toc532437828" w:history="1">
             <w:r>
               <w:rPr>
                 <w:rStyle w:val="a3"/>
@@ -669,7 +670,7 @@
                 <w:noProof/>
                 <w:webHidden/>
               </w:rPr>
-              <w:instrText xml:space="preserve"> PAGEREF _Toc532436606 \h </w:instrText>
+              <w:instrText xml:space="preserve"> PAGEREF _Toc532437828 \h </w:instrText>
             </w:r>
             <w:r>
               <w:rPr>
@@ -711,7 +712,7 @@
               <w:noProof/>
             </w:rPr>
           </w:pPr>
-          <w:hyperlink w:anchor="_Toc532436607" w:history="1">
+          <w:hyperlink w:anchor="_Toc532437829" w:history="1">
             <w:r>
               <w:rPr>
                 <w:rStyle w:val="a3"/>
@@ -753,7 +754,7 @@
                 <w:noProof/>
                 <w:webHidden/>
               </w:rPr>
-              <w:instrText xml:space="preserve"> PAGEREF _Toc532436607 \h </w:instrText>
+              <w:instrText xml:space="preserve"> PAGEREF _Toc532437829 \h </w:instrText>
             </w:r>
             <w:r>
               <w:rPr>
@@ -795,7 +796,7 @@
               <w:noProof/>
             </w:rPr>
           </w:pPr>
-          <w:hyperlink w:anchor="_Toc532436608" w:history="1">
+          <w:hyperlink w:anchor="_Toc532437830" w:history="1">
             <w:r>
               <w:rPr>
                 <w:rStyle w:val="a3"/>
@@ -823,7 +824,7 @@
                 <w:noProof/>
                 <w:webHidden/>
               </w:rPr>
-              <w:instrText xml:space="preserve"> PAGEREF _Toc532436608 \h </w:instrText>
+              <w:instrText xml:space="preserve"> PAGEREF _Toc532437830 \h </w:instrText>
             </w:r>
             <w:r>
               <w:rPr>
@@ -865,7 +866,7 @@
               <w:noProof/>
             </w:rPr>
           </w:pPr>
-          <w:hyperlink w:anchor="_Toc532436609" w:history="1">
+          <w:hyperlink w:anchor="_Toc532437831" w:history="1">
             <w:r>
               <w:rPr>
                 <w:rStyle w:val="a3"/>
@@ -892,7 +893,7 @@
                 <w:noProof/>
                 <w:webHidden/>
               </w:rPr>
-              <w:instrText xml:space="preserve"> PAGEREF _Toc532436609 \h </w:instrText>
+              <w:instrText xml:space="preserve"> PAGEREF _Toc532437831 \h </w:instrText>
             </w:r>
             <w:r>
               <w:rPr>
@@ -934,7 +935,7 @@
               <w:noProof/>
             </w:rPr>
           </w:pPr>
-          <w:hyperlink w:anchor="_Toc532436610" w:history="1">
+          <w:hyperlink w:anchor="_Toc532437832" w:history="1">
             <w:r>
               <w:rPr>
                 <w:rStyle w:val="a3"/>
@@ -961,7 +962,7 @@
                 <w:noProof/>
                 <w:webHidden/>
               </w:rPr>
-              <w:instrText xml:space="preserve"> PAGEREF _Toc532436610 \h </w:instrText>
+              <w:instrText xml:space="preserve"> PAGEREF _Toc532437832 \h </w:instrText>
             </w:r>
             <w:r>
               <w:rPr>
@@ -1003,7 +1004,7 @@
               <w:noProof/>
             </w:rPr>
           </w:pPr>
-          <w:hyperlink w:anchor="_Toc532436611" w:history="1">
+          <w:hyperlink w:anchor="_Toc532437833" w:history="1">
             <w:r>
               <w:rPr>
                 <w:rStyle w:val="a3"/>
@@ -1031,7 +1032,7 @@
                 <w:noProof/>
                 <w:webHidden/>
               </w:rPr>
-              <w:instrText xml:space="preserve"> PAGEREF _Toc532436611 \h </w:instrText>
+              <w:instrText xml:space="preserve"> PAGEREF _Toc532437833 \h </w:instrText>
             </w:r>
             <w:r>
               <w:rPr>
@@ -1073,7 +1074,7 @@
               <w:noProof/>
             </w:rPr>
           </w:pPr>
-          <w:hyperlink w:anchor="_Toc532436612" w:history="1">
+          <w:hyperlink w:anchor="_Toc532437834" w:history="1">
             <w:r>
               <w:rPr>
                 <w:rStyle w:val="a3"/>
@@ -1100,7 +1101,7 @@
                 <w:noProof/>
                 <w:webHidden/>
               </w:rPr>
-              <w:instrText xml:space="preserve"> PAGEREF _Toc532436612 \h </w:instrText>
+              <w:instrText xml:space="preserve"> PAGEREF _Toc532437834 \h </w:instrText>
             </w:r>
             <w:r>
               <w:rPr>
@@ -1142,7 +1143,7 @@
               <w:noProof/>
             </w:rPr>
           </w:pPr>
-          <w:hyperlink w:anchor="_Toc532436613" w:history="1">
+          <w:hyperlink w:anchor="_Toc532437835" w:history="1">
             <w:r>
               <w:rPr>
                 <w:rStyle w:val="a3"/>
@@ -1169,7 +1170,7 @@
                 <w:noProof/>
                 <w:webHidden/>
               </w:rPr>
-              <w:instrText xml:space="preserve"> PAGEREF _Toc532436613 \h </w:instrText>
+              <w:instrText xml:space="preserve"> PAGEREF _Toc532437835 \h </w:instrText>
             </w:r>
             <w:r>
               <w:rPr>
@@ -1189,7 +1190,7 @@
                 <w:noProof/>
                 <w:webHidden/>
               </w:rPr>
-              <w:t>7</w:t>
+              <w:t>8</w:t>
             </w:r>
             <w:r>
               <w:rPr>
@@ -1211,7 +1212,7 @@
               <w:noProof/>
             </w:rPr>
           </w:pPr>
-          <w:hyperlink w:anchor="_Toc532436614" w:history="1">
+          <w:hyperlink w:anchor="_Toc532437836" w:history="1">
             <w:r>
               <w:rPr>
                 <w:rStyle w:val="a3"/>
@@ -1253,7 +1254,7 @@
                 <w:noProof/>
                 <w:webHidden/>
               </w:rPr>
-              <w:instrText xml:space="preserve"> PAGEREF _Toc532436614 \h </w:instrText>
+              <w:instrText xml:space="preserve"> PAGEREF _Toc532437836 \h </w:instrText>
             </w:r>
             <w:r>
               <w:rPr>
@@ -1295,7 +1296,7 @@
               <w:noProof/>
             </w:rPr>
           </w:pPr>
-          <w:hyperlink w:anchor="_Toc532436615" w:history="1">
+          <w:hyperlink w:anchor="_Toc532437837" w:history="1">
             <w:r>
               <w:rPr>
                 <w:rStyle w:val="a3"/>
@@ -1337,7 +1338,7 @@
                 <w:noProof/>
                 <w:webHidden/>
               </w:rPr>
-              <w:instrText xml:space="preserve"> PAGEREF _Toc532436615 \h </w:instrText>
+              <w:instrText xml:space="preserve"> PAGEREF _Toc532437837 \h </w:instrText>
             </w:r>
             <w:r>
               <w:rPr>
@@ -1379,7 +1380,7 @@
               <w:noProof/>
             </w:rPr>
           </w:pPr>
-          <w:hyperlink w:anchor="_Toc532436616" w:history="1">
+          <w:hyperlink w:anchor="_Toc532437838" w:history="1">
             <w:r>
               <w:rPr>
                 <w:rStyle w:val="a3"/>
@@ -1407,7 +1408,7 @@
                 <w:noProof/>
                 <w:webHidden/>
               </w:rPr>
-              <w:instrText xml:space="preserve"> PAGEREF _Toc532436616 \h </w:instrText>
+              <w:instrText xml:space="preserve"> PAGEREF _Toc532437838 \h </w:instrText>
             </w:r>
             <w:r>
               <w:rPr>
@@ -1449,7 +1450,7 @@
               <w:noProof/>
             </w:rPr>
           </w:pPr>
-          <w:hyperlink w:anchor="_Toc532436617" w:history="1">
+          <w:hyperlink w:anchor="_Toc532437839" w:history="1">
             <w:r>
               <w:rPr>
                 <w:rStyle w:val="a3"/>
@@ -1477,7 +1478,7 @@
                 <w:noProof/>
                 <w:webHidden/>
               </w:rPr>
-              <w:instrText xml:space="preserve"> PAGEREF _Toc532436617 \h </w:instrText>
+              <w:instrText xml:space="preserve"> PAGEREF _Toc532437839 \h </w:instrText>
             </w:r>
             <w:r>
               <w:rPr>
@@ -1519,7 +1520,7 @@
               <w:noProof/>
             </w:rPr>
           </w:pPr>
-          <w:hyperlink w:anchor="_Toc532436618" w:history="1">
+          <w:hyperlink w:anchor="_Toc532437840" w:history="1">
             <w:r>
               <w:rPr>
                 <w:rStyle w:val="a3"/>
@@ -1547,7 +1548,7 @@
                 <w:noProof/>
                 <w:webHidden/>
               </w:rPr>
-              <w:instrText xml:space="preserve"> PAGEREF _Toc532436618 \h </w:instrText>
+              <w:instrText xml:space="preserve"> PAGEREF _Toc532437840 \h </w:instrText>
             </w:r>
             <w:r>
               <w:rPr>
@@ -1589,7 +1590,7 @@
               <w:noProof/>
             </w:rPr>
           </w:pPr>
-          <w:hyperlink w:anchor="_Toc532436619" w:history="1">
+          <w:hyperlink w:anchor="_Toc532437841" w:history="1">
             <w:r>
               <w:rPr>
                 <w:rStyle w:val="a3"/>
@@ -1631,7 +1632,7 @@
                 <w:noProof/>
                 <w:webHidden/>
               </w:rPr>
-              <w:instrText xml:space="preserve"> PAGEREF _Toc532436619 \h </w:instrText>
+              <w:instrText xml:space="preserve"> PAGEREF _Toc532437841 \h </w:instrText>
             </w:r>
             <w:r>
               <w:rPr>
@@ -1698,7 +1699,7 @@
           <w:szCs w:val="36"/>
         </w:rPr>
       </w:pPr>
-      <w:bookmarkStart w:id="0" w:name="_Toc532436603"/>
+      <w:bookmarkStart w:id="0" w:name="_Toc532437825"/>
       <w:r>
         <w:rPr>
           <w:rFonts w:hint="eastAsia"/>
@@ -1719,12 +1720,13 @@
           <w:numId w:val="4"/>
         </w:numPr>
         <w:rPr>
+          <w:rFonts w:hint="eastAsia"/>
           <w:b/>
           <w:sz w:val="28"/>
           <w:szCs w:val="28"/>
         </w:rPr>
       </w:pPr>
-      <w:bookmarkStart w:id="1" w:name="_Toc532436604"/>
+      <w:bookmarkStart w:id="1" w:name="_Toc532437826"/>
       <w:r>
         <w:rPr>
           <w:rFonts w:hint="eastAsia"/>
@@ -1746,11 +1748,19 @@
       <w:r>
         <w:t xml:space="preserve"> </w:t>
       </w:r>
-      <w:r>
-        <w:rPr>
-          <w:rFonts w:hint="eastAsia"/>
-        </w:rPr>
-        <w:t>조영선:</w:t>
+      <w:proofErr w:type="spellStart"/>
+      <w:r>
+        <w:rPr>
+          <w:rFonts w:hint="eastAsia"/>
+        </w:rPr>
+        <w:t>조영선</w:t>
+      </w:r>
+      <w:proofErr w:type="spellEnd"/>
+      <w:r>
+        <w:rPr>
+          <w:rFonts w:hint="eastAsia"/>
+        </w:rPr>
+        <w:t>:</w:t>
       </w:r>
       <w:r>
         <w:t xml:space="preserve"> </w:t>
@@ -1824,11 +1834,19 @@
       <w:r>
         <w:t xml:space="preserve">- </w:t>
       </w:r>
-      <w:r>
-        <w:rPr>
-          <w:rFonts w:hint="eastAsia"/>
-        </w:rPr>
-        <w:t>심재욱:</w:t>
+      <w:proofErr w:type="spellStart"/>
+      <w:r>
+        <w:rPr>
+          <w:rFonts w:hint="eastAsia"/>
+        </w:rPr>
+        <w:t>심재욱</w:t>
+      </w:r>
+      <w:proofErr w:type="spellEnd"/>
+      <w:r>
+        <w:rPr>
+          <w:rFonts w:hint="eastAsia"/>
+        </w:rPr>
+        <w:t>:</w:t>
       </w:r>
       <w:r>
         <w:t xml:space="preserve"> solver &amp; generator</w:t>
@@ -1886,6 +1904,8 @@
         </w:rPr>
         <w:t>중간 및 최종 보고서 작성</w:t>
       </w:r>
+      <w:bookmarkStart w:id="2" w:name="_GoBack"/>
+      <w:bookmarkEnd w:id="2"/>
     </w:p>
     <w:p>
       <w:r>
@@ -1916,13 +1936,7 @@
         <w:t>제작, 피드백 정리, 참고자료 수집</w:t>
       </w:r>
     </w:p>
-    <w:p>
-      <w:pPr>
-        <w:rPr>
-          <w:rFonts w:hint="eastAsia"/>
-        </w:rPr>
-      </w:pPr>
-    </w:p>
+    <w:p/>
     <w:p>
       <w:pPr>
         <w:pStyle w:val="2"/>
@@ -1936,7 +1950,7 @@
           <w:szCs w:val="28"/>
         </w:rPr>
       </w:pPr>
-      <w:bookmarkStart w:id="2" w:name="_Toc532436605"/>
+      <w:bookmarkStart w:id="3" w:name="_Toc532437827"/>
       <w:r>
         <w:rPr>
           <w:rFonts w:hint="eastAsia"/>
@@ -1946,7 +1960,7 @@
         </w:rPr>
         <w:t>프로젝트 진행상황</w:t>
       </w:r>
-      <w:bookmarkEnd w:id="2"/>
+      <w:bookmarkEnd w:id="3"/>
     </w:p>
     <w:tbl>
       <w:tblPr>
@@ -2497,11 +2511,6 @@
       </w:tr>
     </w:tbl>
     <w:p>
-      <w:pPr>
-        <w:rPr>
-          <w:rFonts w:hint="eastAsia"/>
-        </w:rPr>
-      </w:pPr>
       <w:r>
         <w:br w:type="page"/>
       </w:r>
@@ -2519,7 +2528,7 @@
           <w:szCs w:val="36"/>
         </w:rPr>
       </w:pPr>
-      <w:bookmarkStart w:id="3" w:name="_Toc532436606"/>
+      <w:bookmarkStart w:id="4" w:name="_Toc532437828"/>
       <w:r>
         <w:rPr>
           <w:rFonts w:hint="eastAsia"/>
@@ -2530,14 +2539,9 @@
         <w:lastRenderedPageBreak/>
         <w:t>프로젝트 구성</w:t>
       </w:r>
-      <w:bookmarkEnd w:id="3"/>
-    </w:p>
-    <w:p>
-      <w:pPr>
-        <w:rPr>
-          <w:rFonts w:hint="eastAsia"/>
-        </w:rPr>
-      </w:pPr>
+      <w:bookmarkEnd w:id="4"/>
+    </w:p>
+    <w:p>
       <w:r>
         <w:rPr>
           <w:rFonts w:hint="eastAsia"/>
@@ -2545,7 +2549,7 @@
         </w:rPr>
         <w:drawing>
           <wp:inline distT="0" distB="0" distL="0" distR="0">
-            <wp:extent cx="5768340" cy="2406650"/>
+            <wp:extent cx="5768340" cy="2686929"/>
             <wp:effectExtent l="0" t="0" r="3810" b="0"/>
             <wp:docPr id="3" name="그림 3"/>
             <wp:cNvGraphicFramePr>
@@ -2576,7 +2580,7 @@
                   <pic:spPr bwMode="auto">
                     <a:xfrm>
                       <a:off x="0" y="0"/>
-                      <a:ext cx="5778932" cy="2411069"/>
+                      <a:ext cx="5782899" cy="2693711"/>
                     </a:xfrm>
                     <a:prstGeom prst="rect">
                       <a:avLst/>
@@ -2599,9 +2603,6 @@
         <w:wordWrap/>
         <w:autoSpaceDE/>
         <w:autoSpaceDN/>
-        <w:rPr>
-          <w:rFonts w:hint="eastAsia"/>
-        </w:rPr>
       </w:pPr>
       <w:r>
         <w:br w:type="page"/>
@@ -2620,7 +2621,7 @@
           <w:szCs w:val="36"/>
         </w:rPr>
       </w:pPr>
-      <w:bookmarkStart w:id="4" w:name="_Toc532436607"/>
+      <w:bookmarkStart w:id="5" w:name="_Toc532437829"/>
       <w:r>
         <w:rPr>
           <w:rFonts w:hint="eastAsia"/>
@@ -2631,7 +2632,7 @@
         <w:lastRenderedPageBreak/>
         <w:t>클래스 구조 및 세부설명</w:t>
       </w:r>
-      <w:bookmarkEnd w:id="4"/>
+      <w:bookmarkEnd w:id="5"/>
     </w:p>
     <w:p>
       <w:pPr>
@@ -2643,7 +2644,7 @@
           <w:szCs w:val="28"/>
         </w:rPr>
       </w:pPr>
-      <w:bookmarkStart w:id="5" w:name="_Toc532436608"/>
+      <w:bookmarkStart w:id="6" w:name="_Toc532437830"/>
       <w:r>
         <w:rPr>
           <w:rFonts w:hint="eastAsia"/>
@@ -2661,7 +2662,123 @@
         </w:rPr>
         <w:t>1. GENERATOR</w:t>
       </w:r>
-      <w:bookmarkEnd w:id="5"/>
+      <w:bookmarkEnd w:id="6"/>
+    </w:p>
+    <w:p>
+      <w:pPr>
+        <w:ind w:firstLine="200"/>
+      </w:pPr>
+      <w:r>
+        <w:t>1. GeneratorManager</w:t>
+      </w:r>
+      <w:r>
+        <w:rPr>
+          <w:rFonts w:hint="eastAsia"/>
+        </w:rPr>
+        <w:t xml:space="preserve"> </w:t>
+      </w:r>
+    </w:p>
+    <w:p>
+      <w:pPr>
+        <w:ind w:firstLine="200"/>
+      </w:pPr>
+      <w:r>
+        <w:t xml:space="preserve">- </w:t>
+      </w:r>
+      <w:r>
+        <w:tab/>
+      </w:r>
+      <w:r>
+        <w:rPr>
+          <w:rFonts w:hint="eastAsia"/>
+        </w:rPr>
+        <w:t xml:space="preserve">사용자로부터 받은 정보를 </w:t>
+      </w:r>
+      <w:r>
+        <w:t>HidatoGenerator</w:t>
+      </w:r>
+      <w:r>
+        <w:rPr>
+          <w:rFonts w:hint="eastAsia"/>
+        </w:rPr>
+        <w:t>에게 전달</w:t>
+      </w:r>
+    </w:p>
+    <w:p>
+      <w:pPr>
+        <w:ind w:firstLine="200"/>
+      </w:pPr>
+      <w:r>
+        <w:t>-</w:t>
+      </w:r>
+      <w:r>
+        <w:tab/>
+      </w:r>
+      <w:r>
+        <w:rPr>
+          <w:rFonts w:hint="eastAsia"/>
+        </w:rPr>
+        <w:t>생성된 히다토 퍼즐을 .txt</w:t>
+      </w:r>
+      <w:r>
+        <w:t xml:space="preserve"> </w:t>
+      </w:r>
+      <w:r>
+        <w:rPr>
+          <w:rFonts w:hint="eastAsia"/>
+        </w:rPr>
+        <w:t>파일형태로 저장</w:t>
+      </w:r>
+    </w:p>
+    <w:p>
+      <w:pPr>
+        <w:ind w:firstLine="200"/>
+      </w:pPr>
+      <w:r>
+        <w:t>-</w:t>
+      </w:r>
+      <w:r>
+        <w:tab/>
+      </w:r>
+      <w:r>
+        <w:rPr>
+          <w:rFonts w:hint="eastAsia"/>
+        </w:rPr>
+        <w:t>생성된 히다토 퍼즐을 화면에 출력</w:t>
+      </w:r>
+    </w:p>
+    <w:p>
+      <w:pPr>
+        <w:ind w:firstLine="200"/>
+      </w:pPr>
+      <w:r>
+        <w:t>2. HidatoGenerator</w:t>
+      </w:r>
+    </w:p>
+    <w:p>
+      <w:pPr>
+        <w:ind w:firstLine="200"/>
+      </w:pPr>
+      <w:r>
+        <w:t>-</w:t>
+      </w:r>
+      <w:r>
+        <w:tab/>
+      </w:r>
+      <w:r>
+        <w:rPr>
+          <w:rFonts w:hint="eastAsia"/>
+        </w:rPr>
+        <w:t>generatorManager로부터 받은 정보를 기반으로 히다토 퍼즐 생성</w:t>
+      </w:r>
+    </w:p>
+    <w:p>
+      <w:pPr>
+        <w:ind w:firstLine="200"/>
+        <w:rPr>
+          <w:rFonts w:hint="eastAsia"/>
+        </w:rPr>
+      </w:pPr>
     </w:p>
     <w:p>
       <w:pPr>
@@ -2672,7 +2789,7 @@
           <w:szCs w:val="24"/>
         </w:rPr>
       </w:pPr>
-      <w:bookmarkStart w:id="6" w:name="_Toc532436609"/>
+      <w:bookmarkStart w:id="7" w:name="_Toc532437831"/>
       <w:r>
         <w:rPr>
           <w:sz w:val="24"/>
@@ -2680,14 +2797,9 @@
         </w:rPr>
         <w:t>3.1.1. GeneratorManager</w:t>
       </w:r>
-      <w:bookmarkEnd w:id="6"/>
-    </w:p>
-    <w:p>
-      <w:pPr>
-        <w:rPr>
-          <w:rFonts w:hint="eastAsia"/>
-        </w:rPr>
-      </w:pPr>
+      <w:bookmarkEnd w:id="7"/>
+    </w:p>
+    <w:p>
       <w:r>
         <w:rPr>
           <w:rFonts w:hint="eastAsia"/>
@@ -2752,7 +2864,7 @@
           <w:szCs w:val="24"/>
         </w:rPr>
       </w:pPr>
-      <w:bookmarkStart w:id="7" w:name="_Toc532436610"/>
+      <w:bookmarkStart w:id="8" w:name="_Toc532437832"/>
       <w:r>
         <w:rPr>
           <w:rFonts w:hint="eastAsia"/>
@@ -2768,14 +2880,9 @@
         </w:rPr>
         <w:t>HidatoGenerator</w:t>
       </w:r>
-      <w:bookmarkEnd w:id="7"/>
-    </w:p>
-    <w:p>
-      <w:pPr>
-        <w:rPr>
-          <w:rFonts w:hint="eastAsia"/>
-        </w:rPr>
-      </w:pPr>
+      <w:bookmarkEnd w:id="8"/>
+    </w:p>
+    <w:p>
       <w:r>
         <w:rPr>
           <w:rFonts w:hint="eastAsia"/>
@@ -2845,6 +2952,7 @@
           <w:rFonts w:hint="eastAsia"/>
           <w:noProof/>
         </w:rPr>
+        <w:lastRenderedPageBreak/>
         <w:drawing>
           <wp:anchor distT="0" distB="0" distL="114300" distR="114300" simplePos="0" relativeHeight="251669504" behindDoc="0" locked="0" layoutInCell="1" allowOverlap="1">
             <wp:simplePos x="0" y="0"/>
@@ -2902,20 +3010,16 @@
           </wp:anchor>
         </w:drawing>
       </w:r>
+      <w:proofErr w:type="spellStart"/>
       <w:r>
         <w:rPr>
           <w:rFonts w:hint="eastAsia"/>
         </w:rPr>
         <w:t>getRandomDiff</w:t>
       </w:r>
-    </w:p>
-    <w:p>
-      <w:pPr>
-        <w:rPr>
-          <w:rFonts w:hint="eastAsia"/>
-        </w:rPr>
-      </w:pPr>
-    </w:p>
+      <w:proofErr w:type="spellEnd"/>
+    </w:p>
+    <w:p/>
     <w:p>
       <w:pPr>
         <w:pStyle w:val="a5"/>
@@ -2946,7 +3050,6 @@
         </w:numPr>
       </w:pPr>
       <w:r>
-        <w:lastRenderedPageBreak/>
         <w:t>E</w:t>
       </w:r>
       <w:r>
@@ -3041,9 +3144,6 @@
       <w:pPr>
         <w:pStyle w:val="a5"/>
         <w:ind w:left="760"/>
-        <w:rPr>
-          <w:rFonts w:hint="eastAsia"/>
-        </w:rPr>
       </w:pPr>
     </w:p>
     <w:p>
@@ -3191,12 +3291,14 @@
           </wp:anchor>
         </w:drawing>
       </w:r>
+      <w:proofErr w:type="spellStart"/>
       <w:r>
         <w:rPr>
           <w:rFonts w:hint="eastAsia"/>
         </w:rPr>
         <w:t>makePuzzle</w:t>
       </w:r>
+      <w:proofErr w:type="spellEnd"/>
     </w:p>
     <w:p/>
     <w:p>
@@ -3222,7 +3324,7 @@
           <w:numId w:val="11"/>
         </w:numPr>
         <w:rPr>
-          <w:rFonts w:asciiTheme="majorHAnsi" w:eastAsiaTheme="majorHAnsi" w:hAnsiTheme="majorHAnsi" w:hint="eastAsia"/>
+          <w:rFonts w:asciiTheme="majorHAnsi" w:eastAsiaTheme="majorHAnsi" w:hAnsiTheme="majorHAnsi"/>
         </w:rPr>
       </w:pPr>
       <w:r>
@@ -3268,6 +3370,7 @@
         <w:rPr>
           <w:rFonts w:hint="eastAsia"/>
         </w:rPr>
+        <w:lastRenderedPageBreak/>
         <w:t xml:space="preserve">숫자가 배정되지 않은 빈칸으로 이동한 경우, 현재 넣을 숫자인 </w:t>
       </w:r>
       <w:r>
@@ -3377,9 +3480,6 @@
           <w:ilvl w:val="0"/>
           <w:numId w:val="11"/>
         </w:numPr>
-        <w:rPr>
-          <w:rFonts w:hint="eastAsia"/>
-        </w:rPr>
       </w:pPr>
       <w:r>
         <w:rPr>
@@ -3404,6 +3504,9 @@
           <w:ilvl w:val="0"/>
           <w:numId w:val="11"/>
         </w:numPr>
+        <w:rPr>
+          <w:rFonts w:hint="eastAsia"/>
+        </w:rPr>
       </w:pPr>
       <w:r>
         <w:t xml:space="preserve">Count </w:t>
@@ -3415,20 +3518,7 @@
         <w:t>값이 일정 값 이상으로 넘어가는 경우, 목표로 하는 히다토 퍼즐 생성이 어렵다고 판단하여 퍼즐을 다시 생성</w:t>
       </w:r>
     </w:p>
-    <w:p>
-      <w:pPr>
-        <w:rPr>
-          <w:rFonts w:hint="eastAsia"/>
-        </w:rPr>
-      </w:pPr>
-    </w:p>
-    <w:p>
-      <w:pPr>
-        <w:rPr>
-          <w:rFonts w:hint="eastAsia"/>
-        </w:rPr>
-      </w:pPr>
-    </w:p>
+    <w:p/>
     <w:p>
       <w:pPr>
         <w:pStyle w:val="2"/>
@@ -3439,30 +3529,186 @@
           <w:szCs w:val="28"/>
         </w:rPr>
       </w:pPr>
-      <w:bookmarkStart w:id="8" w:name="_Toc532436611"/>
+      <w:bookmarkStart w:id="9" w:name="_Toc532437833"/>
       <w:r>
         <w:rPr>
           <w:b/>
           <w:sz w:val="28"/>
           <w:szCs w:val="28"/>
         </w:rPr>
-        <w:lastRenderedPageBreak/>
         <w:t>3.2. SOLVER</w:t>
       </w:r>
-      <w:bookmarkEnd w:id="8"/>
+      <w:bookmarkEnd w:id="9"/>
+    </w:p>
+    <w:p>
+      <w:pPr>
+        <w:ind w:firstLine="200"/>
+      </w:pPr>
+      <w:r>
+        <w:t xml:space="preserve">1. </w:t>
+      </w:r>
+      <w:r>
+        <w:rPr>
+          <w:rFonts w:hint="eastAsia"/>
+        </w:rPr>
+        <w:t>Solver</w:t>
+      </w:r>
+      <w:r>
+        <w:t>Manager</w:t>
+      </w:r>
+      <w:r>
+        <w:rPr>
+          <w:rFonts w:hint="eastAsia"/>
+        </w:rPr>
+        <w:t xml:space="preserve"> </w:t>
+      </w:r>
+    </w:p>
+    <w:p>
+      <w:pPr>
+        <w:ind w:firstLine="200"/>
+        <w:rPr>
+          <w:rFonts w:hint="eastAsia"/>
+        </w:rPr>
+      </w:pPr>
+      <w:r>
+        <w:t xml:space="preserve">- </w:t>
+      </w:r>
+      <w:r>
+        <w:tab/>
+      </w:r>
+      <w:r>
+        <w:rPr>
+          <w:rFonts w:hint="eastAsia"/>
+        </w:rPr>
+        <w:t>m</w:t>
+      </w:r>
+      <w:r>
+        <w:t xml:space="preserve">ain </w:t>
+      </w:r>
+      <w:r>
+        <w:rPr>
+          <w:rFonts w:hint="eastAsia"/>
+        </w:rPr>
+        <w:t>함수에서 넘겨받은 히다토 퍼즐에서 퍼즐 정보 추출</w:t>
+      </w:r>
+    </w:p>
+    <w:p>
+      <w:pPr>
+        <w:ind w:firstLine="200"/>
+      </w:pPr>
+      <w:r>
+        <w:t>-</w:t>
+      </w:r>
+      <w:r>
+        <w:tab/>
+      </w:r>
+      <w:r>
+        <w:t>Hidato</w:t>
+      </w:r>
+      <w:r>
+        <w:rPr>
+          <w:rFonts w:hint="eastAsia"/>
+        </w:rPr>
+        <w:t>S</w:t>
+      </w:r>
+      <w:r>
+        <w:t>olver</w:t>
+      </w:r>
+      <w:r>
+        <w:rPr>
+          <w:rFonts w:hint="eastAsia"/>
+        </w:rPr>
+        <w:t>를 호출</w:t>
+      </w:r>
+    </w:p>
+    <w:p>
+      <w:pPr>
+        <w:ind w:firstLine="200"/>
+      </w:pPr>
+      <w:r>
+        <w:t>-</w:t>
+      </w:r>
+      <w:r>
+        <w:tab/>
+      </w:r>
+      <w:r>
+        <w:rPr>
+          <w:rFonts w:hint="eastAsia"/>
+        </w:rPr>
+        <w:t>해결된</w:t>
+      </w:r>
+      <w:r>
+        <w:rPr>
+          <w:rFonts w:hint="eastAsia"/>
+        </w:rPr>
+        <w:t xml:space="preserve"> 히다토 퍼즐을 화면에 출력</w:t>
+      </w:r>
+    </w:p>
+    <w:p>
+      <w:pPr>
+        <w:ind w:firstLine="200"/>
+        <w:rPr>
+          <w:rFonts w:hint="eastAsia"/>
+        </w:rPr>
+      </w:pPr>
+      <w:r>
+        <w:t>2. Hidato</w:t>
+      </w:r>
+      <w:r>
+        <w:t>S</w:t>
+      </w:r>
+      <w:r>
+        <w:rPr>
+          <w:rFonts w:hint="eastAsia"/>
+        </w:rPr>
+        <w:t>olver</w:t>
+      </w:r>
+    </w:p>
+    <w:p>
+      <w:pPr>
+        <w:ind w:firstLine="200"/>
+      </w:pPr>
+      <w:r>
+        <w:t>-</w:t>
+      </w:r>
+      <w:r>
+        <w:tab/>
+      </w:r>
+      <w:r>
+        <w:t>Solver</w:t>
+      </w:r>
+      <w:r>
+        <w:rPr>
+          <w:rFonts w:hint="eastAsia"/>
+        </w:rPr>
+        <w:t xml:space="preserve">Manager로부터 받은 정보를 기반으로 히다토 퍼즐 </w:t>
+      </w:r>
+      <w:r>
+        <w:rPr>
+          <w:rFonts w:hint="eastAsia"/>
+        </w:rPr>
+        <w:t>해결</w:t>
+      </w:r>
+    </w:p>
+    <w:p>
+      <w:pPr>
+        <w:ind w:firstLine="200"/>
+        <w:rPr>
+          <w:rFonts w:hint="eastAsia"/>
+        </w:rPr>
+      </w:pPr>
     </w:p>
     <w:p>
       <w:pPr>
         <w:pStyle w:val="3"/>
         <w:ind w:left="1080" w:hanging="480"/>
         <w:rPr>
-          <w:rFonts w:hint="eastAsia"/>
           <w:sz w:val="24"/>
           <w:szCs w:val="24"/>
         </w:rPr>
       </w:pPr>
-      <w:bookmarkStart w:id="9" w:name="_Toc530614255"/>
-      <w:bookmarkStart w:id="10" w:name="_Toc532436612"/>
+      <w:bookmarkStart w:id="10" w:name="_Toc530614255"/>
+      <w:bookmarkStart w:id="11" w:name="_Toc532437834"/>
       <w:r>
         <w:rPr>
           <w:noProof/>
@@ -3558,8 +3804,8 @@
         </w:rPr>
         <w:t>Manager</w:t>
       </w:r>
-      <w:bookmarkEnd w:id="9"/>
       <w:bookmarkEnd w:id="10"/>
+      <w:bookmarkEnd w:id="11"/>
     </w:p>
     <w:p>
       <w:pPr>
@@ -3578,13 +3824,14 @@
           <w:szCs w:val="24"/>
         </w:rPr>
       </w:pPr>
-      <w:bookmarkStart w:id="11" w:name="_Toc530614256"/>
-      <w:bookmarkStart w:id="12" w:name="_Toc532436613"/>
+      <w:bookmarkStart w:id="12" w:name="_Toc530614256"/>
+      <w:bookmarkStart w:id="13" w:name="_Toc532437835"/>
       <w:r>
         <w:rPr>
           <w:sz w:val="24"/>
           <w:szCs w:val="24"/>
         </w:rPr>
+        <w:lastRenderedPageBreak/>
         <w:t xml:space="preserve">3.2.2. </w:t>
       </w:r>
       <w:r>
@@ -3595,8 +3842,8 @@
         </w:rPr>
         <w:t>HidatoSolver</w:t>
       </w:r>
-      <w:bookmarkEnd w:id="11"/>
       <w:bookmarkEnd w:id="12"/>
+      <w:bookmarkEnd w:id="13"/>
       <w:r>
         <w:rPr>
           <w:rFonts w:hint="eastAsia"/>
@@ -3607,11 +3854,6 @@
       </w:r>
     </w:p>
     <w:p>
-      <w:pPr>
-        <w:rPr>
-          <w:rFonts w:hint="eastAsia"/>
-        </w:rPr>
-      </w:pPr>
       <w:r>
         <w:rPr>
           <w:noProof/>
@@ -3750,9 +3992,8 @@
         </w:numPr>
         <w:ind w:leftChars="0" w:firstLineChars="0"/>
       </w:pPr>
-      <w:bookmarkStart w:id="13" w:name="_Toc530614257"/>
-      <w:r>
-        <w:lastRenderedPageBreak/>
+      <w:bookmarkStart w:id="14" w:name="_Toc530614257"/>
+      <w:r>
         <w:t>P</w:t>
       </w:r>
       <w:r>
@@ -3761,7 +4002,7 @@
         </w:rPr>
         <w:t>reprocessing</w:t>
       </w:r>
-      <w:bookmarkEnd w:id="13"/>
+      <w:bookmarkEnd w:id="14"/>
     </w:p>
     <w:p>
       <w:pPr>
@@ -3893,9 +4134,27 @@
       </w:pPr>
       <w:r>
         <w:rPr>
+          <w:rFonts w:asciiTheme="majorHAnsi" w:eastAsiaTheme="majorHAnsi" w:hAnsiTheme="majorHAnsi" w:hint="eastAsia"/>
+        </w:rPr>
+        <w:t>i</w:t>
+      </w:r>
+      <w:r>
+        <w:rPr>
           <w:rFonts w:asciiTheme="majorHAnsi" w:eastAsiaTheme="majorHAnsi" w:hAnsiTheme="majorHAnsi"/>
         </w:rPr>
-        <w:t xml:space="preserve">Int </w:t>
+        <w:t>nt</w:t>
+      </w:r>
+      <w:r>
+        <w:rPr>
+          <w:rFonts w:asciiTheme="majorHAnsi" w:eastAsiaTheme="majorHAnsi" w:hAnsiTheme="majorHAnsi"/>
+        </w:rPr>
+        <w:t>eger</w:t>
+      </w:r>
+      <w:r>
+        <w:rPr>
+          <w:rFonts w:asciiTheme="majorHAnsi" w:eastAsiaTheme="majorHAnsi" w:hAnsiTheme="majorHAnsi"/>
+        </w:rPr>
+        <w:t xml:space="preserve"> </w:t>
       </w:r>
       <w:r>
         <w:rPr>
@@ -3986,6 +4245,7 @@
         <w:rPr>
           <w:rFonts w:asciiTheme="majorHAnsi" w:eastAsiaTheme="majorHAnsi" w:hAnsiTheme="majorHAnsi"/>
         </w:rPr>
+        <w:lastRenderedPageBreak/>
         <w:t>P</w:t>
       </w:r>
       <w:r>
@@ -4118,14 +4378,16 @@
         </w:numPr>
         <w:ind w:leftChars="0" w:firstLineChars="0"/>
       </w:pPr>
-      <w:bookmarkStart w:id="14" w:name="_Toc530614258"/>
+      <w:bookmarkStart w:id="15" w:name="_Toc530614258"/>
+      <w:proofErr w:type="spellStart"/>
       <w:r>
         <w:rPr>
           <w:rFonts w:hint="eastAsia"/>
         </w:rPr>
         <w:t>findStart</w:t>
       </w:r>
-      <w:bookmarkEnd w:id="14"/>
+      <w:bookmarkEnd w:id="15"/>
+      <w:proofErr w:type="spellEnd"/>
     </w:p>
     <w:p>
       <w:pPr>
@@ -4350,29 +4612,42 @@
         <w:ind w:leftChars="0"/>
         <w:jc w:val="left"/>
         <w:rPr>
+          <w:rFonts w:asciiTheme="majorHAnsi" w:eastAsiaTheme="majorHAnsi" w:hAnsiTheme="majorHAnsi"/>
+        </w:rPr>
+      </w:pPr>
+      <w:r>
+        <w:rPr>
           <w:rFonts w:asciiTheme="majorHAnsi" w:eastAsiaTheme="majorHAnsi" w:hAnsiTheme="majorHAnsi" w:hint="eastAsia"/>
         </w:rPr>
-      </w:pPr>
+        <w:t xml:space="preserve">퍼즐의 처음부터 끝까지 순차적으로 </w:t>
+      </w:r>
+      <w:r>
+        <w:rPr>
+          <w:rFonts w:asciiTheme="majorHAnsi" w:eastAsiaTheme="majorHAnsi" w:hAnsiTheme="majorHAnsi"/>
+        </w:rPr>
+        <w:t>loop</w:t>
+      </w:r>
       <w:r>
         <w:rPr>
           <w:rFonts w:asciiTheme="majorHAnsi" w:eastAsiaTheme="majorHAnsi" w:hAnsiTheme="majorHAnsi" w:hint="eastAsia"/>
         </w:rPr>
-        <w:t xml:space="preserve">퍼즐의 처음부터 끝까지 순차적으로 </w:t>
-      </w:r>
-      <w:r>
-        <w:rPr>
-          <w:rFonts w:asciiTheme="majorHAnsi" w:eastAsiaTheme="majorHAnsi" w:hAnsiTheme="majorHAnsi"/>
-        </w:rPr>
-        <w:t>loop</w:t>
-      </w:r>
-      <w:r>
+        <w:t>하며 퍼즐 전체를 탐색하는 기존의 형태를 퍼즐의 처음과 끝에서 동시 탐색하는 형태로 수정하여 효율성 증대</w:t>
+      </w:r>
+    </w:p>
+    <w:p>
+      <w:pPr>
+        <w:pStyle w:val="a4"/>
+        <w:widowControl/>
+        <w:wordWrap/>
+        <w:autoSpaceDE/>
+        <w:autoSpaceDN/>
+        <w:spacing w:after="0" w:line="240" w:lineRule="auto"/>
+        <w:ind w:leftChars="0" w:left="1120"/>
+        <w:jc w:val="left"/>
         <w:rPr>
           <w:rFonts w:asciiTheme="majorHAnsi" w:eastAsiaTheme="majorHAnsi" w:hAnsiTheme="majorHAnsi" w:hint="eastAsia"/>
         </w:rPr>
-        <w:t>하며 퍼즐 전체를 탐색하는 기존의 형태를 퍼즐의 처음과 끝에서 동시 탐색하는 형태로 수정하여 효율성 증대</w:t>
-      </w:r>
-      <w:bookmarkStart w:id="15" w:name="_GoBack"/>
-      <w:bookmarkEnd w:id="15"/>
+      </w:pPr>
     </w:p>
     <w:p>
       <w:pPr>
@@ -4388,7 +4663,6 @@
         <w:rPr>
           <w:noProof/>
         </w:rPr>
-        <w:lastRenderedPageBreak/>
         <w:drawing>
           <wp:anchor distT="0" distB="0" distL="114300" distR="114300" simplePos="0" relativeHeight="251666432" behindDoc="0" locked="0" layoutInCell="1" allowOverlap="1" wp14:anchorId="0387119F" wp14:editId="6FBBC086">
             <wp:simplePos x="0" y="0"/>
@@ -4540,7 +4814,7 @@
     <w:p>
       <w:pPr>
         <w:rPr>
-          <w:rFonts w:asciiTheme="majorHAnsi" w:eastAsiaTheme="majorHAnsi" w:hAnsiTheme="majorHAnsi" w:hint="eastAsia"/>
+          <w:rFonts w:asciiTheme="majorHAnsi" w:eastAsiaTheme="majorHAnsi" w:hAnsiTheme="majorHAnsi"/>
         </w:rPr>
       </w:pPr>
     </w:p>
@@ -4566,6 +4840,7 @@
         <w:rPr>
           <w:rFonts w:asciiTheme="majorHAnsi" w:eastAsiaTheme="majorHAnsi" w:hAnsiTheme="majorHAnsi" w:hint="eastAsia"/>
         </w:rPr>
+        <w:lastRenderedPageBreak/>
         <w:t>현재 위치하는 퍼즐의 좌표와 찾을 숫자 값을 받아 DFS</w:t>
       </w:r>
       <w:r>
@@ -4885,7 +5160,6 @@
       </w:pPr>
       <w:bookmarkStart w:id="17" w:name="_Toc530614260"/>
       <w:r>
-        <w:lastRenderedPageBreak/>
         <w:t>getNeighbors</w:t>
       </w:r>
       <w:bookmarkEnd w:id="17"/>
@@ -4894,6 +5168,9 @@
       <w:pPr>
         <w:pStyle w:val="a4"/>
         <w:ind w:leftChars="0" w:left="760"/>
+        <w:rPr>
+          <w:rFonts w:hint="eastAsia"/>
+        </w:rPr>
       </w:pPr>
       <w:r>
         <w:rPr>
@@ -4952,7 +5229,39 @@
     <w:p>
       <w:pPr>
         <w:pStyle w:val="a4"/>
-      </w:pPr>
+        <w:widowControl/>
+        <w:numPr>
+          <w:ilvl w:val="0"/>
+          <w:numId w:val="5"/>
+        </w:numPr>
+        <w:wordWrap/>
+        <w:autoSpaceDE/>
+        <w:autoSpaceDN/>
+        <w:spacing w:after="0" w:line="240" w:lineRule="auto"/>
+        <w:ind w:leftChars="0"/>
+        <w:jc w:val="left"/>
+        <w:rPr>
+          <w:rFonts w:asciiTheme="majorHAnsi" w:eastAsiaTheme="majorHAnsi" w:hAnsiTheme="majorHAnsi"/>
+        </w:rPr>
+      </w:pPr>
+      <w:r>
+        <w:rPr>
+          <w:rFonts w:asciiTheme="majorHAnsi" w:eastAsiaTheme="majorHAnsi" w:hAnsiTheme="majorHAnsi" w:hint="eastAsia"/>
+        </w:rPr>
+        <w:t xml:space="preserve">퍼즐 칸의 좌표를 받아 해당 좌표에서 이동할 수 있는 칸의 방향 정보와 해당 칸이 </w:t>
+      </w:r>
+      <w:r>
+        <w:rPr>
+          <w:rFonts w:asciiTheme="majorHAnsi" w:eastAsiaTheme="majorHAnsi" w:hAnsiTheme="majorHAnsi"/>
+        </w:rPr>
+        <w:t>getNeighbors()</w:t>
+      </w:r>
+      <w:r>
+        <w:rPr>
+          <w:rFonts w:asciiTheme="majorHAnsi" w:eastAsiaTheme="majorHAnsi" w:hAnsiTheme="majorHAnsi" w:hint="eastAsia"/>
+        </w:rPr>
+        <w:t>를 이미 실행했다는 기록 정보를 만드는 메소드</w:t>
+      </w:r>
     </w:p>
     <w:p>
       <w:pPr>
@@ -4976,19 +5285,7 @@
         <w:rPr>
           <w:rFonts w:asciiTheme="majorHAnsi" w:eastAsiaTheme="majorHAnsi" w:hAnsiTheme="majorHAnsi" w:hint="eastAsia"/>
         </w:rPr>
-        <w:t xml:space="preserve">퍼즐 칸의 좌표를 받아 해당 좌표에서 이동할 수 있는 칸의 방향 정보와 해당 칸이 </w:t>
-      </w:r>
-      <w:r>
-        <w:rPr>
-          <w:rFonts w:asciiTheme="majorHAnsi" w:eastAsiaTheme="majorHAnsi" w:hAnsiTheme="majorHAnsi"/>
-        </w:rPr>
-        <w:t>getNeighbors()</w:t>
-      </w:r>
-      <w:r>
-        <w:rPr>
-          <w:rFonts w:asciiTheme="majorHAnsi" w:eastAsiaTheme="majorHAnsi" w:hAnsiTheme="majorHAnsi" w:hint="eastAsia"/>
-        </w:rPr>
-        <w:t>를 이미 실행했다는 기록 정보를 만드는 메소드</w:t>
+        <w:t>현재 칸과 이웃하는 칸으로 이동했음을 가정 후, 현재 이동한 칸으로의 이동 가능 여부를 체크</w:t>
       </w:r>
     </w:p>
     <w:p>
@@ -5013,31 +5310,6 @@
         <w:rPr>
           <w:rFonts w:asciiTheme="majorHAnsi" w:eastAsiaTheme="majorHAnsi" w:hAnsiTheme="majorHAnsi" w:hint="eastAsia"/>
         </w:rPr>
-        <w:t>현재 칸과 이웃하는 칸으로 이동했음을 가정 후, 현재 이동한 칸으로의 이동 가능 여부를 체크</w:t>
-      </w:r>
-    </w:p>
-    <w:p>
-      <w:pPr>
-        <w:pStyle w:val="a4"/>
-        <w:widowControl/>
-        <w:numPr>
-          <w:ilvl w:val="0"/>
-          <w:numId w:val="5"/>
-        </w:numPr>
-        <w:wordWrap/>
-        <w:autoSpaceDE/>
-        <w:autoSpaceDN/>
-        <w:spacing w:after="0" w:line="240" w:lineRule="auto"/>
-        <w:ind w:leftChars="0"/>
-        <w:jc w:val="left"/>
-        <w:rPr>
-          <w:rFonts w:asciiTheme="majorHAnsi" w:eastAsiaTheme="majorHAnsi" w:hAnsiTheme="majorHAnsi"/>
-        </w:rPr>
-      </w:pPr>
-      <w:r>
-        <w:rPr>
-          <w:rFonts w:asciiTheme="majorHAnsi" w:eastAsiaTheme="majorHAnsi" w:hAnsiTheme="majorHAnsi" w:hint="eastAsia"/>
-        </w:rPr>
         <w:t xml:space="preserve">만약 이동한 칸이 빈칸 </w:t>
       </w:r>
       <w:r>
@@ -5109,9 +5381,6 @@
           <w:numId w:val="5"/>
         </w:numPr>
         <w:ind w:leftChars="0"/>
-        <w:rPr>
-          <w:rFonts w:hint="eastAsia"/>
-        </w:rPr>
       </w:pPr>
       <w:r>
         <w:rPr>
@@ -5148,7 +5417,7 @@
           <w:szCs w:val="36"/>
         </w:rPr>
       </w:pPr>
-      <w:bookmarkStart w:id="18" w:name="_Toc532436614"/>
+      <w:bookmarkStart w:id="18" w:name="_Toc532437836"/>
       <w:r>
         <w:rPr>
           <w:rFonts w:hint="eastAsia"/>
@@ -5163,6 +5432,9 @@
     </w:p>
     <w:p>
       <w:r>
+        <w:rPr>
+          <w:noProof/>
+        </w:rPr>
         <w:drawing>
           <wp:inline distT="0" distB="0" distL="0" distR="0" wp14:anchorId="7AB2BBFE" wp14:editId="35E2EACC">
             <wp:extent cx="5398093" cy="6858000"/>
@@ -5220,9 +5492,6 @@
         <w:wordWrap/>
         <w:autoSpaceDE/>
         <w:autoSpaceDN/>
-        <w:rPr>
-          <w:rFonts w:hint="eastAsia"/>
-        </w:rPr>
       </w:pPr>
       <w:r>
         <w:br w:type="page"/>
@@ -5241,7 +5510,7 @@
           <w:szCs w:val="36"/>
         </w:rPr>
       </w:pPr>
-      <w:bookmarkStart w:id="19" w:name="_Toc532436615"/>
+      <w:bookmarkStart w:id="19" w:name="_Toc532437837"/>
       <w:r>
         <w:rPr>
           <w:rFonts w:hint="eastAsia"/>
@@ -5264,7 +5533,7 @@
           <w:szCs w:val="28"/>
         </w:rPr>
       </w:pPr>
-      <w:bookmarkStart w:id="20" w:name="_Toc532436616"/>
+      <w:bookmarkStart w:id="20" w:name="_Toc532437838"/>
       <w:r>
         <w:rPr>
           <w:rFonts w:hint="eastAsia"/>
@@ -5318,6 +5587,7 @@
         </w:rPr>
         <w:t xml:space="preserve"> </w:t>
       </w:r>
+      <w:proofErr w:type="spellStart"/>
       <w:r>
         <w:t>make</w:t>
       </w:r>
@@ -5327,6 +5597,7 @@
         </w:rPr>
         <w:t>puzzle</w:t>
       </w:r>
+      <w:proofErr w:type="spellEnd"/>
       <w:r>
         <w:t xml:space="preserve"> </w:t>
       </w:r>
@@ -5353,7 +5624,7 @@
           <w:szCs w:val="28"/>
         </w:rPr>
       </w:pPr>
-      <w:bookmarkStart w:id="21" w:name="_Toc532436617"/>
+      <w:bookmarkStart w:id="21" w:name="_Toc532437839"/>
       <w:r>
         <w:rPr>
           <w:b/>
@@ -5376,9 +5647,6 @@
     <w:p>
       <w:pPr>
         <w:ind w:left="630"/>
-        <w:rPr>
-          <w:rFonts w:hint="eastAsia"/>
-        </w:rPr>
       </w:pPr>
       <w:r>
         <w:t xml:space="preserve">- </w:t>
@@ -5418,7 +5686,7 @@
           <w:szCs w:val="28"/>
         </w:rPr>
       </w:pPr>
-      <w:bookmarkStart w:id="22" w:name="_Toc532436618"/>
+      <w:bookmarkStart w:id="22" w:name="_Toc532437840"/>
       <w:r>
         <w:rPr>
           <w:b/>
@@ -5471,9 +5739,6 @@
     <w:p>
       <w:pPr>
         <w:ind w:left="800"/>
-        <w:rPr>
-          <w:rFonts w:hint="eastAsia"/>
-        </w:rPr>
       </w:pPr>
     </w:p>
     <w:p>
@@ -5484,13 +5749,13 @@
           <w:numId w:val="13"/>
         </w:numPr>
         <w:rPr>
-          <w:rFonts w:hint="eastAsia"/>
           <w:b/>
           <w:sz w:val="36"/>
           <w:szCs w:val="36"/>
         </w:rPr>
       </w:pPr>
-      <w:bookmarkStart w:id="23" w:name="_Toc532436619"/>
+      <w:bookmarkStart w:id="23" w:name="_Toc532437841"/>
+      <w:proofErr w:type="spellStart"/>
       <w:r>
         <w:rPr>
           <w:b/>
@@ -5506,7 +5771,17 @@
           <w:sz w:val="36"/>
           <w:szCs w:val="36"/>
         </w:rPr>
-        <w:t>ithub 주소 및 참고자료</w:t>
+        <w:t>ithub</w:t>
+      </w:r>
+      <w:proofErr w:type="spellEnd"/>
+      <w:r>
+        <w:rPr>
+          <w:rFonts w:hint="eastAsia"/>
+          <w:b/>
+          <w:sz w:val="36"/>
+          <w:szCs w:val="36"/>
+        </w:rPr>
+        <w:t xml:space="preserve"> 주소 및 참고자료</w:t>
       </w:r>
       <w:bookmarkEnd w:id="23"/>
     </w:p>
@@ -5528,6 +5803,7 @@
           <w:rFonts w:asciiTheme="majorHAnsi" w:eastAsiaTheme="majorHAnsi" w:hAnsiTheme="majorHAnsi"/>
         </w:rPr>
       </w:pPr>
+      <w:proofErr w:type="spellStart"/>
       <w:r>
         <w:rPr>
           <w:rFonts w:asciiTheme="majorHAnsi" w:eastAsiaTheme="majorHAnsi" w:hAnsiTheme="majorHAnsi"/>
@@ -5538,7 +5814,14 @@
         <w:rPr>
           <w:rFonts w:asciiTheme="majorHAnsi" w:eastAsiaTheme="majorHAnsi" w:hAnsiTheme="majorHAnsi" w:hint="eastAsia"/>
         </w:rPr>
-        <w:t xml:space="preserve">ithub 주소: </w:t>
+        <w:t>ithub</w:t>
+      </w:r>
+      <w:proofErr w:type="spellEnd"/>
+      <w:r>
+        <w:rPr>
+          <w:rFonts w:asciiTheme="majorHAnsi" w:eastAsiaTheme="majorHAnsi" w:hAnsiTheme="majorHAnsi" w:hint="eastAsia"/>
+        </w:rPr>
+        <w:t xml:space="preserve"> 주소: </w:t>
       </w:r>
       <w:hyperlink r:id="rId23" w:history="1">
         <w:r>
@@ -5670,13 +5953,7 @@
         </w:r>
       </w:hyperlink>
     </w:p>
-    <w:p>
-      <w:pPr>
-        <w:rPr>
-          <w:rFonts w:hint="eastAsia"/>
-        </w:rPr>
-      </w:pPr>
-    </w:p>
+    <w:p/>
     <w:sectPr>
       <w:pgSz w:w="11906" w:h="16838"/>
       <w:pgMar w:top="1701" w:right="1440" w:bottom="1440" w:left="1440" w:header="851" w:footer="992" w:gutter="0"/>
@@ -7925,6 +8202,7 @@
   <w:style w:type="character" w:default="1" w:styleId="a0">
     <w:name w:val="Default Paragraph Font"/>
     <w:uiPriority w:val="1"/>
+    <w:semiHidden/>
     <w:unhideWhenUsed/>
   </w:style>
   <w:style w:type="table" w:default="1" w:styleId="a1">
@@ -8392,7 +8670,7 @@
 </file>
 
 <file path=customXml/itemProps1.xml><?xml version="1.0" encoding="utf-8"?>
-<ds:datastoreItem xmlns:ds="http://schemas.openxmlformats.org/officeDocument/2006/customXml" ds:itemID="{EF3050DA-5C67-4D19-AA15-2D38E49A3162}">
+<ds:datastoreItem xmlns:ds="http://schemas.openxmlformats.org/officeDocument/2006/customXml" ds:itemID="{DC28D009-1FB6-4E64-B2CA-2FE7D6FB98E1}">
   <ds:schemaRefs>
     <ds:schemaRef ds:uri="http://schemas.openxmlformats.org/officeDocument/2006/bibliography"/>
   </ds:schemaRefs>

</xml_diff>